<commit_message>
Added couple of notes to Word Doc.
</commit_message>
<xml_diff>
--- a/Processing Serial Port routines.docx
+++ b/Processing Serial Port routines.docx
@@ -233,7 +233,21 @@
         <w:rPr>
           <w:lang w:val="en-US"/>
         </w:rPr>
-        <w:t xml:space="preserve"> or placed in the “code” folder of the application.</w:t>
+        <w:t xml:space="preserve"> or placed in the “</w:t>
+      </w:r>
+      <w:r>
+        <w:rPr>
+          <w:b/>
+          <w:bCs/>
+          <w:lang w:val="en-US"/>
+        </w:rPr>
+        <w:t>code</w:t>
+      </w:r>
+      <w:r>
+        <w:rPr>
+          <w:lang w:val="en-US"/>
+        </w:rPr>
+        <w:t>” folder of the application.</w:t>
       </w:r>
     </w:p>
     <w:p>
@@ -387,7 +401,29 @@
         <w:rPr>
           <w:lang w:val="en-US"/>
         </w:rPr>
-        <w:t>” button (file name used for relevant process in the functions screen “</w:t>
+        <w:t xml:space="preserve">” button (file name used for relevant process in the </w:t>
+      </w:r>
+      <w:r>
+        <w:rPr>
+          <w:b/>
+          <w:bCs/>
+          <w:lang w:val="en-US"/>
+        </w:rPr>
+        <w:t>F</w:t>
+      </w:r>
+      <w:r>
+        <w:rPr>
+          <w:b/>
+          <w:bCs/>
+          <w:lang w:val="en-US"/>
+        </w:rPr>
+        <w:t>unctions</w:t>
+      </w:r>
+      <w:r>
+        <w:rPr>
+          <w:lang w:val="en-US"/>
+        </w:rPr>
+        <w:t xml:space="preserve"> screen “</w:t>
       </w:r>
       <w:r>
         <w:rPr>
@@ -415,29 +451,47 @@
         <w:rPr>
           <w:lang w:val="en-US"/>
         </w:rPr>
-        <w:t xml:space="preserve"> which will contain the logger files.</w:t>
-      </w:r>
-    </w:p>
-    <w:p>
-      <w:pPr>
-        <w:contextualSpacing/>
-        <w:rPr>
-          <w:lang w:val="en-US"/>
-        </w:rPr>
-      </w:pPr>
-    </w:p>
-    <w:p>
-      <w:pPr>
-        <w:contextualSpacing/>
-        <w:rPr>
-          <w:lang w:val="en-US"/>
-        </w:rPr>
-      </w:pPr>
-      <w:r>
-        <w:rPr>
-          <w:lang w:val="en-US"/>
-        </w:rPr>
-        <w:t>Launch Processing IDE.</w:t>
+        <w:t xml:space="preserve"> which will contain the logger </w:t>
+      </w:r>
+      <w:r>
+        <w:rPr>
+          <w:lang w:val="en-US"/>
+        </w:rPr>
+        <w:t>details</w:t>
+      </w:r>
+      <w:r>
+        <w:rPr>
+          <w:lang w:val="en-US"/>
+        </w:rPr>
+        <w:t>.</w:t>
+      </w:r>
+    </w:p>
+    <w:p>
+      <w:pPr>
+        <w:contextualSpacing/>
+        <w:rPr>
+          <w:lang w:val="en-US"/>
+        </w:rPr>
+      </w:pPr>
+    </w:p>
+    <w:p>
+      <w:pPr>
+        <w:contextualSpacing/>
+        <w:rPr>
+          <w:lang w:val="en-US"/>
+        </w:rPr>
+      </w:pPr>
+      <w:r>
+        <w:rPr>
+          <w:lang w:val="en-US"/>
+        </w:rPr>
+        <w:t>To run l</w:t>
+      </w:r>
+      <w:r>
+        <w:rPr>
+          <w:lang w:val="en-US"/>
+        </w:rPr>
+        <w:t>aunch Processing IDE.</w:t>
       </w:r>
     </w:p>
     <w:p>
@@ -4073,21 +4127,7 @@
         <w:rPr>
           <w:lang w:val="en-US"/>
         </w:rPr>
-        <w:t>new_</w:t>
-      </w:r>
-      <w:proofErr w:type="gramStart"/>
-      <w:r>
-        <w:rPr>
-          <w:lang w:val="en-US"/>
-        </w:rPr>
-        <w:t>serial.specific</w:t>
-      </w:r>
-      <w:proofErr w:type="gramEnd"/>
-      <w:r>
-        <w:rPr>
-          <w:lang w:val="en-US"/>
-        </w:rPr>
-        <w:t>_process[associated_process].setBuffer_char</w:t>
+        <w:t>new_serial.specific_process[associated_process].setBuffer_char</w:t>
       </w:r>
       <w:r>
         <w:rPr>
@@ -4265,25 +4305,7 @@
           <w:szCs w:val="16"/>
           <w:lang w:val="en-US"/>
         </w:rPr>
-        <w:t>SLF4J: Found binding in [</w:t>
-      </w:r>
-      <w:proofErr w:type="gramStart"/>
-      <w:r>
-        <w:rPr>
-          <w:sz w:val="16"/>
-          <w:szCs w:val="16"/>
-          <w:lang w:val="en-US"/>
-        </w:rPr>
-        <w:t>jar:file:/C</w:t>
-      </w:r>
-      <w:proofErr w:type="gramEnd"/>
-      <w:r>
-        <w:rPr>
-          <w:sz w:val="16"/>
-          <w:szCs w:val="16"/>
-          <w:lang w:val="en-US"/>
-        </w:rPr>
-        <w:t>:/Users/stefa/OneDrive/Documents/Processing/libraries/Console/library/slf4j-log4j.jar!/org/slf4j/impl/StaticLoggerBinder.class]</w:t>
+        <w:t>SLF4J: Found binding in [jar:file:/C:/Users/stefa/OneDrive/Documents/Processing/libraries/Console/library/slf4j-log4j.jar!/org/slf4j/impl/StaticLoggerBinder.class]</w:t>
       </w:r>
     </w:p>
     <w:p>
@@ -4302,25 +4324,7 @@
           <w:szCs w:val="16"/>
           <w:lang w:val="en-US"/>
         </w:rPr>
-        <w:t>SLF4J: Found binding in [</w:t>
-      </w:r>
-      <w:proofErr w:type="gramStart"/>
-      <w:r>
-        <w:rPr>
-          <w:sz w:val="16"/>
-          <w:szCs w:val="16"/>
-          <w:lang w:val="en-US"/>
-        </w:rPr>
-        <w:t>jar:file:/C</w:t>
-      </w:r>
-      <w:proofErr w:type="gramEnd"/>
-      <w:r>
-        <w:rPr>
-          <w:sz w:val="16"/>
-          <w:szCs w:val="16"/>
-          <w:lang w:val="en-US"/>
-        </w:rPr>
-        <w:t>:/Compilers/processing-4.0b8/modes/java/libraries/serial/library/jssc.jar!/org/slf4j/impl/StaticLoggerBinder.class]</w:t>
+        <w:t>SLF4J: Found binding in [jar:file:/C:/Compilers/processing-4.0b8/modes/java/libraries/serial/library/jssc.jar!/org/slf4j/impl/StaticLoggerBinder.class]</w:t>
       </w:r>
     </w:p>
     <w:p>
@@ -4358,25 +4362,7 @@
           <w:szCs w:val="16"/>
           <w:lang w:val="en-US"/>
         </w:rPr>
-        <w:t>SLF4J: Actual binding is of type [</w:t>
-      </w:r>
-      <w:proofErr w:type="gramStart"/>
-      <w:r>
-        <w:rPr>
-          <w:sz w:val="16"/>
-          <w:szCs w:val="16"/>
-          <w:lang w:val="en-US"/>
-        </w:rPr>
-        <w:t>org.slf4j.impl</w:t>
-      </w:r>
-      <w:proofErr w:type="gramEnd"/>
-      <w:r>
-        <w:rPr>
-          <w:sz w:val="16"/>
-          <w:szCs w:val="16"/>
-          <w:lang w:val="en-US"/>
-        </w:rPr>
-        <w:t>.Log4jLoggerFactory]</w:t>
+        <w:t>SLF4J: Actual binding is of type [org.slf4j.impl.Log4jLoggerFactory]</w:t>
       </w:r>
     </w:p>
     <w:p>
@@ -4418,7 +4404,19 @@
         <w:rPr>
           <w:lang w:val="en-US"/>
         </w:rPr>
-        <w:t xml:space="preserve"> is larger when using OpenJDK and the graphics for G4P doesn’t look as good. Seems to have no impact on the code function.</w:t>
+        <w:t xml:space="preserve"> is larger when using OpenJDK </w:t>
+      </w:r>
+      <w:r>
+        <w:rPr>
+          <w:lang w:val="en-US"/>
+        </w:rPr>
+        <w:t xml:space="preserve">with Export, </w:t>
+      </w:r>
+      <w:r>
+        <w:rPr>
+          <w:lang w:val="en-US"/>
+        </w:rPr>
+        <w:t>and the graphics for G4P doesn’t look as good. Seems to have no impact on the code function.</w:t>
       </w:r>
       <w:r>
         <w:rPr>
@@ -4426,14 +4424,12 @@
         </w:rPr>
         <w:t xml:space="preserve"> If I find a </w:t>
       </w:r>
-      <w:proofErr w:type="gramStart"/>
-      <w:r>
-        <w:rPr>
-          <w:lang w:val="en-US"/>
-        </w:rPr>
-        <w:t>solution</w:t>
-      </w:r>
-      <w:proofErr w:type="gramEnd"/>
+      <w:r>
+        <w:rPr>
+          <w:lang w:val="en-US"/>
+        </w:rPr>
+        <w:t>solution,</w:t>
+      </w:r>
       <w:r>
         <w:rPr>
           <w:lang w:val="en-US"/>
@@ -4453,6 +4449,19 @@
           <w:lang w:val="en-US"/>
         </w:rPr>
         <w:t>To Be Done</w:t>
+      </w:r>
+    </w:p>
+    <w:p>
+      <w:pPr>
+        <w:rPr>
+          <w:lang w:val="en-US"/>
+        </w:rPr>
+      </w:pPr>
+      <w:r>
+        <w:rPr>
+          <w:lang w:val="en-US"/>
+        </w:rPr>
+        <w:t>Test with Linux</w:t>
       </w:r>
     </w:p>
     <w:sectPr>

</xml_diff>